<commit_message>
Phase02: submission version(doc updated)
</commit_message>
<xml_diff>
--- a/document/ITC-5103_Group03_Project_Phase02.docx
+++ b/document/ITC-5103_Group03_Project_Phase02.docx
@@ -44,10 +44,7 @@
         <w:t>Team Member</w:t>
       </w:r>
       <w:r>
-        <w:t xml:space="preserve">: </w:t>
-      </w:r>
-      <w:r>
-        <w:t xml:space="preserve">Hamed Tara, </w:t>
+        <w:t xml:space="preserve">: Hamed Tara, </w:t>
       </w:r>
     </w:p>
     <w:p>
@@ -55,15 +52,33 @@
         <w:ind w:left="960" w:firstLine="720"/>
       </w:pPr>
       <w:r>
-        <w:t>Ramakrishna Likith Buddavarapu</w:t>
-      </w:r>
+        <w:t xml:space="preserve">Ramakrishna </w:t>
+      </w:r>
+      <w:proofErr w:type="spellStart"/>
+      <w:r>
+        <w:t>Likith</w:t>
+      </w:r>
+      <w:proofErr w:type="spellEnd"/>
+      <w:r>
+        <w:t xml:space="preserve"> </w:t>
+      </w:r>
+      <w:proofErr w:type="spellStart"/>
+      <w:r>
+        <w:t>Buddavarapu</w:t>
+      </w:r>
+      <w:proofErr w:type="spellEnd"/>
     </w:p>
     <w:p>
       <w:pPr>
         <w:ind w:left="1260" w:firstLine="420"/>
       </w:pPr>
-      <w:r>
-        <w:t>Wenhao Fang</w:t>
+      <w:proofErr w:type="spellStart"/>
+      <w:r>
+        <w:t>Wenhao</w:t>
+      </w:r>
+      <w:proofErr w:type="spellEnd"/>
+      <w:r>
+        <w:t xml:space="preserve"> Fang</w:t>
       </w:r>
     </w:p>
     <w:p>
@@ -74,7 +89,15 @@
         <w:t>Team Leader</w:t>
       </w:r>
       <w:r>
-        <w:t>: Wenhao Fang</w:t>
+        <w:t xml:space="preserve">: </w:t>
+      </w:r>
+      <w:proofErr w:type="spellStart"/>
+      <w:r>
+        <w:t>Wenhao</w:t>
+      </w:r>
+      <w:proofErr w:type="spellEnd"/>
+      <w:r>
+        <w:t xml:space="preserve"> Fang</w:t>
       </w:r>
     </w:p>
     <w:p/>
@@ -86,10 +109,7 @@
         <w:t>Assignment No.:</w:t>
       </w:r>
       <w:r>
-        <w:t> Group Project Phrase 0</w:t>
-      </w:r>
-      <w:r>
-        <w:t>2</w:t>
+        <w:t> Group Project Phrase 02</w:t>
       </w:r>
     </w:p>
     <w:p>
@@ -104,29 +124,8 @@
       </w:r>
     </w:p>
     <w:p>
-      <w:pPr>
-        <w:rPr>
-          <w:rFonts w:eastAsia="宋体"/>
-          <w:lang w:eastAsia="zh-CN"/>
-        </w:rPr>
-      </w:pPr>
-      <w:r>
-        <w:rPr>
-          <w:rFonts w:hint="eastAsia"/>
-        </w:rPr>
-        <w:t>Based</w:t>
-      </w:r>
-      <w:r>
-        <w:t xml:space="preserve"> on the pages in </w:t>
-      </w:r>
-      <w:r>
-        <w:t>phase</w:t>
-      </w:r>
-      <w:r>
-        <w:t xml:space="preserve"> </w:t>
-      </w:r>
-      <w:r>
-        <w:t>01, CSS codes have been added, including main.css, embedded style, and inline style.</w:t>
+      <w:r>
+        <w:t>Based on the pages in phrase 01, CSS codes have been added, including main.css, embedded style, and inline style.</w:t>
       </w:r>
     </w:p>
     <w:p/>
@@ -152,10 +151,20 @@
     </w:p>
     <w:tbl>
       <w:tblPr>
-        <w:tblStyle w:val="ac"/>
+        <w:tblStyle w:val="af"/>
         <w:tblW w:w="9918" w:type="dxa"/>
         <w:jc w:val="center"/>
-        <w:tblLook w:val="04A0" w:firstRow="1" w:lastRow="0" w:firstColumn="1" w:lastColumn="0" w:noHBand="0" w:noVBand="1"/>
+        <w:tblInd w:w="0" w:type="dxa"/>
+        <w:tblBorders>
+          <w:top w:val="single" w:sz="4" w:space="0" w:color="000000"/>
+          <w:left w:val="single" w:sz="4" w:space="0" w:color="000000"/>
+          <w:bottom w:val="single" w:sz="4" w:space="0" w:color="000000"/>
+          <w:right w:val="single" w:sz="4" w:space="0" w:color="000000"/>
+          <w:insideH w:val="single" w:sz="4" w:space="0" w:color="000000"/>
+          <w:insideV w:val="single" w:sz="4" w:space="0" w:color="000000"/>
+        </w:tblBorders>
+        <w:tblLayout w:type="fixed"/>
+        <w:tblLook w:val="0400" w:firstRow="0" w:lastRow="0" w:firstColumn="0" w:lastColumn="0" w:noHBand="0" w:noVBand="1"/>
       </w:tblPr>
       <w:tblGrid>
         <w:gridCol w:w="1413"/>
@@ -171,15 +180,13 @@
           <w:tcPr>
             <w:tcW w:w="1413" w:type="dxa"/>
             <w:tcBorders>
-              <w:bottom w:val="single" w:sz="4" w:space="0" w:color="auto"/>
-              <w:tl2br w:val="single" w:sz="4" w:space="0" w:color="auto"/>
+              <w:bottom w:val="single" w:sz="4" w:space="0" w:color="000000"/>
             </w:tcBorders>
           </w:tcPr>
           <w:p>
             <w:pPr>
               <w:rPr>
                 <w:b/>
-                <w:bCs/>
               </w:rPr>
             </w:pPr>
           </w:p>
@@ -192,13 +199,11 @@
             <w:pPr>
               <w:rPr>
                 <w:b/>
-                <w:bCs/>
               </w:rPr>
             </w:pPr>
             <w:r>
               <w:rPr>
                 <w:b/>
-                <w:bCs/>
               </w:rPr>
               <w:t>Hamed Tara</w:t>
             </w:r>
@@ -212,16 +217,36 @@
             <w:pPr>
               <w:rPr>
                 <w:b/>
-                <w:bCs/>
               </w:rPr>
             </w:pPr>
             <w:r>
               <w:rPr>
                 <w:b/>
-                <w:bCs/>
-              </w:rPr>
-              <w:t>Ramakrishna Likith Buddavarapu</w:t>
-            </w:r>
+              </w:rPr>
+              <w:t xml:space="preserve">Ramakrishna </w:t>
+            </w:r>
+            <w:proofErr w:type="spellStart"/>
+            <w:r>
+              <w:rPr>
+                <w:b/>
+              </w:rPr>
+              <w:t>Likith</w:t>
+            </w:r>
+            <w:proofErr w:type="spellEnd"/>
+            <w:r>
+              <w:rPr>
+                <w:b/>
+              </w:rPr>
+              <w:t xml:space="preserve"> </w:t>
+            </w:r>
+            <w:proofErr w:type="spellStart"/>
+            <w:r>
+              <w:rPr>
+                <w:b/>
+              </w:rPr>
+              <w:t>Buddavarapu</w:t>
+            </w:r>
+            <w:proofErr w:type="spellEnd"/>
           </w:p>
         </w:tc>
         <w:tc>
@@ -232,15 +257,21 @@
             <w:pPr>
               <w:rPr>
                 <w:b/>
-                <w:bCs/>
               </w:rPr>
             </w:pPr>
-            <w:r>
-              <w:rPr>
-                <w:b/>
-                <w:bCs/>
-              </w:rPr>
-              <w:t>Wenhao Fang</w:t>
+            <w:proofErr w:type="spellStart"/>
+            <w:r>
+              <w:rPr>
+                <w:b/>
+              </w:rPr>
+              <w:t>Wenhao</w:t>
+            </w:r>
+            <w:proofErr w:type="spellEnd"/>
+            <w:r>
+              <w:rPr>
+                <w:b/>
+              </w:rPr>
+              <w:t xml:space="preserve"> Fang</w:t>
             </w:r>
           </w:p>
         </w:tc>
@@ -253,22 +284,18 @@
           <w:tcPr>
             <w:tcW w:w="1413" w:type="dxa"/>
             <w:tcBorders>
-              <w:top w:val="single" w:sz="4" w:space="0" w:color="auto"/>
+              <w:top w:val="single" w:sz="4" w:space="0" w:color="000000"/>
             </w:tcBorders>
           </w:tcPr>
           <w:p>
             <w:pPr>
               <w:rPr>
                 <w:b/>
-                <w:bCs/>
               </w:rPr>
             </w:pPr>
             <w:r>
               <w:rPr>
-                <w:rFonts w:hint="eastAsia"/>
-                <w:b/>
-                <w:bCs/>
-                <w:lang w:eastAsia="zh-CN"/>
+                <w:b/>
               </w:rPr>
               <w:t>File</w:t>
             </w:r>
@@ -279,59 +306,17 @@
             <w:tcW w:w="2835" w:type="dxa"/>
           </w:tcPr>
           <w:p>
-            <w:pPr>
-              <w:rPr>
-                <w:rFonts w:eastAsiaTheme="minorEastAsia"/>
-                <w:bCs/>
-                <w:szCs w:val="21"/>
-                <w:lang w:eastAsia="zh-CN"/>
-              </w:rPr>
-            </w:pPr>
-            <w:r>
-              <w:rPr>
-                <w:rFonts w:eastAsiaTheme="minorEastAsia"/>
-                <w:bCs/>
-                <w:szCs w:val="21"/>
-                <w:lang w:eastAsia="zh-CN"/>
-              </w:rPr>
+            <w:r>
               <w:t>attr01.html</w:t>
             </w:r>
           </w:p>
           <w:p>
-            <w:pPr>
-              <w:rPr>
-                <w:rFonts w:eastAsiaTheme="minorEastAsia"/>
-                <w:bCs/>
-                <w:szCs w:val="21"/>
-                <w:lang w:eastAsia="zh-CN"/>
-              </w:rPr>
-            </w:pPr>
-            <w:r>
-              <w:rPr>
-                <w:rFonts w:eastAsiaTheme="minorEastAsia"/>
-                <w:bCs/>
-                <w:szCs w:val="21"/>
-                <w:lang w:eastAsia="zh-CN"/>
-              </w:rPr>
+            <w:r>
               <w:t>attr01_gallery.html</w:t>
             </w:r>
           </w:p>
           <w:p>
-            <w:pPr>
-              <w:rPr>
-                <w:rFonts w:eastAsiaTheme="minorEastAsia"/>
-                <w:bCs/>
-                <w:szCs w:val="21"/>
-                <w:lang w:eastAsia="zh-CN"/>
-              </w:rPr>
-            </w:pPr>
-            <w:r>
-              <w:rPr>
-                <w:rFonts w:eastAsiaTheme="minorEastAsia"/>
-                <w:bCs/>
-                <w:szCs w:val="21"/>
-                <w:lang w:eastAsia="zh-CN"/>
-              </w:rPr>
+            <w:r>
               <w:t>attr02.html</w:t>
             </w:r>
           </w:p>
@@ -341,87 +326,18 @@
             <w:tcW w:w="2835" w:type="dxa"/>
           </w:tcPr>
           <w:p>
-            <w:pPr>
-              <w:rPr>
-                <w:rFonts w:eastAsiaTheme="minorEastAsia"/>
-                <w:bCs/>
-                <w:szCs w:val="21"/>
-                <w:lang w:eastAsia="zh-CN"/>
-              </w:rPr>
-            </w:pPr>
-            <w:r>
-              <w:rPr>
-                <w:rFonts w:eastAsiaTheme="minorEastAsia"/>
-                <w:bCs/>
-                <w:szCs w:val="21"/>
-                <w:lang w:eastAsia="zh-CN"/>
-              </w:rPr>
-              <w:t>attr03</w:t>
-            </w:r>
-            <w:r>
-              <w:rPr>
-                <w:rFonts w:eastAsiaTheme="minorEastAsia"/>
-                <w:bCs/>
-                <w:szCs w:val="21"/>
-                <w:lang w:eastAsia="zh-CN"/>
-              </w:rPr>
-              <w:t>.html</w:t>
-            </w:r>
-          </w:p>
-          <w:p>
-            <w:pPr>
-              <w:rPr>
-                <w:rFonts w:eastAsiaTheme="minorEastAsia"/>
-                <w:bCs/>
-                <w:szCs w:val="21"/>
-                <w:lang w:eastAsia="zh-CN"/>
-              </w:rPr>
-            </w:pPr>
-            <w:r>
-              <w:rPr>
-                <w:rFonts w:eastAsiaTheme="minorEastAsia"/>
-                <w:bCs/>
-                <w:szCs w:val="21"/>
-                <w:lang w:eastAsia="zh-CN"/>
-              </w:rPr>
-              <w:t>attr03</w:t>
-            </w:r>
-            <w:r>
-              <w:rPr>
-                <w:rFonts w:eastAsiaTheme="minorEastAsia"/>
-                <w:bCs/>
-                <w:szCs w:val="21"/>
-                <w:lang w:eastAsia="zh-CN"/>
-              </w:rPr>
-              <w:t>_gallery.html</w:t>
-            </w:r>
-          </w:p>
-          <w:p>
-            <w:pPr>
-              <w:rPr>
-                <w:rFonts w:eastAsiaTheme="minorEastAsia"/>
-                <w:bCs/>
-                <w:szCs w:val="21"/>
-                <w:lang w:eastAsia="zh-CN"/>
-              </w:rPr>
-            </w:pPr>
-            <w:r>
-              <w:rPr>
-                <w:rFonts w:eastAsiaTheme="minorEastAsia" w:hint="eastAsia"/>
-                <w:bCs/>
-                <w:szCs w:val="21"/>
-                <w:lang w:eastAsia="zh-CN"/>
-              </w:rPr>
-              <w:t>a</w:t>
-            </w:r>
-            <w:r>
-              <w:rPr>
-                <w:rFonts w:eastAsiaTheme="minorEastAsia"/>
-                <w:bCs/>
-                <w:szCs w:val="21"/>
-                <w:lang w:eastAsia="zh-CN"/>
-              </w:rPr>
-              <w:t>bout_us.html</w:t>
+            <w:r>
+              <w:t>attr03.html</w:t>
+            </w:r>
+          </w:p>
+          <w:p>
+            <w:r>
+              <w:t>attr03_gallery.html</w:t>
+            </w:r>
+          </w:p>
+          <w:p>
+            <w:r>
+              <w:t>about_us.html</w:t>
             </w:r>
           </w:p>
         </w:tc>
@@ -430,115 +346,23 @@
             <w:tcW w:w="2835" w:type="dxa"/>
           </w:tcPr>
           <w:p>
-            <w:pPr>
-              <w:rPr>
-                <w:rFonts w:eastAsiaTheme="minorEastAsia"/>
-                <w:bCs/>
-                <w:szCs w:val="21"/>
-                <w:lang w:eastAsia="zh-CN"/>
-              </w:rPr>
-            </w:pPr>
-            <w:r>
-              <w:rPr>
-                <w:rFonts w:eastAsiaTheme="minorEastAsia" w:hint="eastAsia"/>
-                <w:bCs/>
-                <w:szCs w:val="21"/>
-                <w:lang w:eastAsia="zh-CN"/>
-              </w:rPr>
-              <w:t>h</w:t>
-            </w:r>
-            <w:r>
-              <w:rPr>
-                <w:rFonts w:eastAsiaTheme="minorEastAsia"/>
-                <w:bCs/>
-                <w:szCs w:val="21"/>
-                <w:lang w:eastAsia="zh-CN"/>
-              </w:rPr>
-              <w:t>ome.html</w:t>
-            </w:r>
-          </w:p>
-          <w:p>
-            <w:pPr>
-              <w:rPr>
-                <w:rFonts w:eastAsiaTheme="minorEastAsia"/>
-                <w:bCs/>
-                <w:szCs w:val="21"/>
-                <w:lang w:eastAsia="zh-CN"/>
-              </w:rPr>
-            </w:pPr>
-            <w:r>
-              <w:rPr>
-                <w:rFonts w:eastAsiaTheme="minorEastAsia" w:hint="eastAsia"/>
-                <w:bCs/>
-                <w:szCs w:val="21"/>
-                <w:lang w:eastAsia="zh-CN"/>
-              </w:rPr>
-              <w:t>s</w:t>
-            </w:r>
-            <w:r>
-              <w:rPr>
-                <w:rFonts w:eastAsiaTheme="minorEastAsia"/>
-                <w:bCs/>
-                <w:szCs w:val="21"/>
-                <w:lang w:eastAsia="zh-CN"/>
-              </w:rPr>
-              <w:t>urvey.html</w:t>
-            </w:r>
-          </w:p>
-          <w:p>
-            <w:pPr>
-              <w:rPr>
-                <w:rFonts w:eastAsiaTheme="minorEastAsia"/>
-                <w:bCs/>
-                <w:szCs w:val="21"/>
-                <w:lang w:eastAsia="zh-CN"/>
-              </w:rPr>
-            </w:pPr>
-            <w:r>
-              <w:rPr>
-                <w:rFonts w:eastAsiaTheme="minorEastAsia" w:hint="eastAsia"/>
-                <w:bCs/>
-                <w:szCs w:val="21"/>
-                <w:lang w:eastAsia="zh-CN"/>
-              </w:rPr>
-              <w:t>t</w:t>
-            </w:r>
-            <w:r>
-              <w:rPr>
-                <w:rFonts w:eastAsiaTheme="minorEastAsia"/>
-                <w:bCs/>
-                <w:szCs w:val="21"/>
-                <w:lang w:eastAsia="zh-CN"/>
-              </w:rPr>
-              <w:t>hank_you.html</w:t>
-            </w:r>
-          </w:p>
-          <w:p>
-            <w:pPr>
-              <w:rPr>
-                <w:rFonts w:eastAsiaTheme="minorEastAsia"/>
-                <w:bCs/>
-                <w:szCs w:val="21"/>
-                <w:lang w:eastAsia="zh-CN"/>
-              </w:rPr>
-            </w:pPr>
-            <w:r>
-              <w:rPr>
-                <w:rFonts w:eastAsiaTheme="minorEastAsia" w:hint="eastAsia"/>
-                <w:bCs/>
-                <w:szCs w:val="21"/>
-                <w:lang w:eastAsia="zh-CN"/>
-              </w:rPr>
-              <w:t>m</w:t>
-            </w:r>
-            <w:r>
-              <w:rPr>
-                <w:rFonts w:eastAsiaTheme="minorEastAsia"/>
-                <w:bCs/>
-                <w:szCs w:val="21"/>
-                <w:lang w:eastAsia="zh-CN"/>
-              </w:rPr>
-              <w:t>ain.css</w:t>
+            <w:r>
+              <w:t>home.html</w:t>
+            </w:r>
+          </w:p>
+          <w:p>
+            <w:r>
+              <w:t>survey.html</w:t>
+            </w:r>
+          </w:p>
+          <w:p>
+            <w:r>
+              <w:t>thank_you.html</w:t>
+            </w:r>
+          </w:p>
+          <w:p>
+            <w:r>
+              <w:t>main.css</w:t>
             </w:r>
           </w:p>
         </w:tc>
@@ -555,13 +379,11 @@
             <w:pPr>
               <w:rPr>
                 <w:b/>
-                <w:bCs/>
               </w:rPr>
             </w:pPr>
             <w:r>
               <w:rPr>
                 <w:b/>
-                <w:bCs/>
               </w:rPr>
               <w:t>Task</w:t>
             </w:r>
@@ -572,11 +394,14 @@
             <w:tcW w:w="2835" w:type="dxa"/>
           </w:tcPr>
           <w:p>
-            <w:pPr>
-              <w:rPr>
-                <w:szCs w:val="21"/>
-              </w:rPr>
-            </w:pPr>
+            <w:r>
+              <w:t>CSS code</w:t>
+            </w:r>
+          </w:p>
+          <w:p>
+            <w:r>
+              <w:t>debug</w:t>
+            </w:r>
           </w:p>
         </w:tc>
         <w:tc>
@@ -584,11 +409,14 @@
             <w:tcW w:w="2835" w:type="dxa"/>
           </w:tcPr>
           <w:p>
-            <w:pPr>
-              <w:rPr>
-                <w:szCs w:val="21"/>
-              </w:rPr>
-            </w:pPr>
+            <w:r>
+              <w:t>CSS code</w:t>
+            </w:r>
+          </w:p>
+          <w:p>
+            <w:r>
+              <w:t>debug</w:t>
+            </w:r>
           </w:p>
         </w:tc>
         <w:tc>
@@ -596,63 +424,18 @@
             <w:tcW w:w="2835" w:type="dxa"/>
           </w:tcPr>
           <w:p>
-            <w:pPr>
-              <w:rPr>
-                <w:rFonts w:eastAsiaTheme="minorEastAsia"/>
-                <w:bCs/>
-                <w:szCs w:val="21"/>
-                <w:lang w:eastAsia="zh-CN"/>
-              </w:rPr>
-            </w:pPr>
-            <w:r>
-              <w:rPr>
-                <w:rFonts w:eastAsiaTheme="minorEastAsia"/>
-                <w:bCs/>
-                <w:szCs w:val="21"/>
-                <w:lang w:eastAsia="zh-CN"/>
-              </w:rPr>
+            <w:r>
               <w:t>CSS code</w:t>
             </w:r>
           </w:p>
           <w:p>
-            <w:pPr>
-              <w:rPr>
-                <w:szCs w:val="21"/>
-              </w:rPr>
-            </w:pPr>
-            <w:r>
-              <w:rPr>
-                <w:szCs w:val="21"/>
-              </w:rPr>
+            <w:r>
               <w:t>debug</w:t>
             </w:r>
           </w:p>
           <w:p>
-            <w:pPr>
-              <w:rPr>
-                <w:rFonts w:eastAsiaTheme="minorEastAsia"/>
-                <w:bCs/>
-                <w:szCs w:val="21"/>
-                <w:lang w:eastAsia="zh-CN"/>
-              </w:rPr>
-            </w:pPr>
-            <w:r>
-              <w:rPr>
-                <w:rFonts w:eastAsiaTheme="minorEastAsia" w:hint="eastAsia"/>
-                <w:bCs/>
-                <w:szCs w:val="21"/>
-                <w:lang w:eastAsia="zh-CN"/>
-              </w:rPr>
-              <w:t>s</w:t>
-            </w:r>
-            <w:r>
-              <w:rPr>
-                <w:rFonts w:eastAsiaTheme="minorEastAsia"/>
-                <w:bCs/>
-                <w:szCs w:val="21"/>
-                <w:lang w:eastAsia="zh-CN"/>
-              </w:rPr>
-              <w:t>ubmission</w:t>
+            <w:r>
+              <w:t>submission</w:t>
             </w:r>
           </w:p>
         </w:tc>
@@ -669,13 +452,11 @@
             <w:pPr>
               <w:rPr>
                 <w:b/>
-                <w:bCs/>
               </w:rPr>
             </w:pPr>
             <w:r>
               <w:rPr>
                 <w:b/>
-                <w:bCs/>
               </w:rPr>
               <w:t xml:space="preserve">Working </w:t>
             </w:r>
@@ -684,13 +465,11 @@
             <w:pPr>
               <w:rPr>
                 <w:b/>
-                <w:bCs/>
               </w:rPr>
             </w:pPr>
             <w:r>
               <w:rPr>
                 <w:b/>
-                <w:bCs/>
               </w:rPr>
               <w:t>Hours</w:t>
             </w:r>
@@ -701,11 +480,9 @@
             <w:tcW w:w="2835" w:type="dxa"/>
           </w:tcPr>
           <w:p>
-            <w:pPr>
-              <w:rPr>
-                <w:szCs w:val="21"/>
-              </w:rPr>
-            </w:pPr>
+            <w:r>
+              <w:t>18</w:t>
+            </w:r>
           </w:p>
         </w:tc>
         <w:tc>
@@ -713,13 +490,9 @@
             <w:tcW w:w="2835" w:type="dxa"/>
           </w:tcPr>
           <w:p>
-            <w:pPr>
-              <w:rPr>
-                <w:rFonts w:eastAsiaTheme="minorEastAsia"/>
-                <w:szCs w:val="21"/>
-                <w:lang w:eastAsia="zh-CN"/>
-              </w:rPr>
-            </w:pPr>
+            <w:r>
+              <w:t>18</w:t>
+            </w:r>
           </w:p>
         </w:tc>
         <w:tc>
@@ -727,28 +500,8 @@
             <w:tcW w:w="2835" w:type="dxa"/>
           </w:tcPr>
           <w:p>
-            <w:pPr>
-              <w:rPr>
-                <w:rFonts w:eastAsiaTheme="minorEastAsia"/>
-                <w:szCs w:val="21"/>
-                <w:lang w:eastAsia="zh-CN"/>
-              </w:rPr>
-            </w:pPr>
-            <w:r>
-              <w:rPr>
-                <w:rFonts w:eastAsiaTheme="minorEastAsia" w:hint="eastAsia"/>
-                <w:szCs w:val="21"/>
-                <w:lang w:eastAsia="zh-CN"/>
-              </w:rPr>
-              <w:t>1</w:t>
-            </w:r>
-            <w:r>
-              <w:rPr>
-                <w:rFonts w:eastAsiaTheme="minorEastAsia"/>
-                <w:szCs w:val="21"/>
-                <w:lang w:eastAsia="zh-CN"/>
-              </w:rPr>
-              <w:t>0</w:t>
+            <w:r>
+              <w:t>15</w:t>
             </w:r>
           </w:p>
         </w:tc>
@@ -760,6 +513,103 @@
           <w:b/>
         </w:rPr>
       </w:pPr>
+    </w:p>
+    <w:p>
+      <w:pPr>
+        <w:rPr>
+          <w:b/>
+        </w:rPr>
+      </w:pPr>
+      <w:r>
+        <w:rPr>
+          <w:rFonts w:asciiTheme="minorEastAsia" w:eastAsiaTheme="minorEastAsia" w:hAnsiTheme="minorEastAsia" w:hint="eastAsia"/>
+          <w:b/>
+          <w:lang w:eastAsia="zh-CN"/>
+        </w:rPr>
+        <w:t>Note</w:t>
+      </w:r>
+      <w:r>
+        <w:rPr>
+          <w:b/>
+        </w:rPr>
+        <w:t>:</w:t>
+      </w:r>
+    </w:p>
+    <w:p>
+      <w:pPr>
+        <w:rPr>
+          <w:rFonts w:eastAsiaTheme="minorEastAsia"/>
+          <w:bCs/>
+          <w:lang w:eastAsia="zh-CN"/>
+        </w:rPr>
+      </w:pPr>
+      <w:r>
+        <w:rPr>
+          <w:rFonts w:eastAsiaTheme="minorEastAsia" w:hint="eastAsia"/>
+          <w:bCs/>
+          <w:lang w:eastAsia="zh-CN"/>
+        </w:rPr>
+        <w:t>T</w:t>
+      </w:r>
+      <w:r>
+        <w:rPr>
+          <w:rFonts w:eastAsiaTheme="minorEastAsia"/>
+          <w:bCs/>
+          <w:lang w:eastAsia="zh-CN"/>
+        </w:rPr>
+        <w:t xml:space="preserve">he project needs </w:t>
+      </w:r>
+      <w:proofErr w:type="spellStart"/>
+      <w:r>
+        <w:rPr>
+          <w:rFonts w:eastAsiaTheme="minorEastAsia"/>
+          <w:bCs/>
+          <w:lang w:eastAsia="zh-CN"/>
+        </w:rPr>
+        <w:t>js</w:t>
+      </w:r>
+      <w:proofErr w:type="spellEnd"/>
+      <w:r>
+        <w:rPr>
+          <w:rFonts w:eastAsiaTheme="minorEastAsia"/>
+          <w:bCs/>
+          <w:lang w:eastAsia="zh-CN"/>
+        </w:rPr>
+        <w:t xml:space="preserve"> code for the final launch version. </w:t>
+      </w:r>
+    </w:p>
+    <w:p>
+      <w:pPr>
+        <w:rPr>
+          <w:rFonts w:eastAsiaTheme="minorEastAsia" w:hint="eastAsia"/>
+          <w:bCs/>
+          <w:lang w:eastAsia="zh-CN"/>
+        </w:rPr>
+      </w:pPr>
+      <w:r>
+        <w:rPr>
+          <w:rFonts w:eastAsiaTheme="minorEastAsia"/>
+          <w:bCs/>
+          <w:lang w:eastAsia="zh-CN"/>
+        </w:rPr>
+        <w:t>For example</w:t>
+      </w:r>
+      <w:r>
+        <w:rPr>
+          <w:rFonts w:eastAsiaTheme="minorEastAsia"/>
+          <w:bCs/>
+          <w:lang w:eastAsia="zh-CN"/>
+        </w:rPr>
+        <w:t>,</w:t>
+      </w:r>
+      <w:r>
+        <w:rPr>
+          <w:rFonts w:eastAsiaTheme="minorEastAsia"/>
+          <w:bCs/>
+          <w:lang w:eastAsia="zh-CN"/>
+        </w:rPr>
+        <w:t xml:space="preserve"> the quick link in the footer, and the automatically countdown and navigation to the index.html in the thank_you.html.</w:t>
+      </w:r>
     </w:p>
     <w:sectPr>
       <w:pgSz w:w="11906" w:h="16838"/>
@@ -771,111 +621,14 @@
 </w:document>
 </file>
 
-<file path=word/numbering.xml><?xml version="1.0" encoding="utf-8"?>
-<w:numbering xmlns:wpc="http://schemas.microsoft.com/office/word/2010/wordprocessingCanvas" xmlns:cx="http://schemas.microsoft.com/office/drawing/2014/chartex" xmlns:cx1="http://schemas.microsoft.com/office/drawing/2015/9/8/chartex" xmlns:cx2="http://schemas.microsoft.com/office/drawing/2015/10/21/chartex" xmlns:cx3="http://schemas.microsoft.com/office/drawing/2016/5/9/chartex" xmlns:cx4="http://schemas.microsoft.com/office/drawing/2016/5/10/chartex" xmlns:cx5="http://schemas.microsoft.com/office/drawing/2016/5/11/chartex" xmlns:cx6="http://schemas.microsoft.com/office/drawing/2016/5/12/chartex" xmlns:cx7="http://schemas.microsoft.com/office/drawing/2016/5/13/chartex" xmlns:cx8="http://schemas.microsoft.com/office/drawing/2016/5/14/chartex" xmlns:mc="http://schemas.openxmlformats.org/markup-compatibility/2006" xmlns:aink="http://schemas.microsoft.com/office/drawing/2016/ink" xmlns:am3d="http://schemas.microsoft.com/office/drawing/2017/model3d" xmlns:o="urn:schemas-microsoft-com:office:office" xmlns:oel="http://schemas.microsoft.com/office/2019/extlst" xmlns:r="http://schemas.openxmlformats.org/officeDocument/2006/relationships" xmlns:m="http://schemas.openxmlformats.org/officeDocument/2006/math" xmlns:v="urn:schemas-microsoft-com:vml" xmlns:wp14="http://schemas.microsoft.com/office/word/2010/wordprocessingDrawing" xmlns:wp="http://schemas.openxmlformats.org/drawingml/2006/wordprocessingDrawing" xmlns:w10="urn:schemas-microsoft-com:office:word" xmlns:w="http://schemas.openxmlformats.org/wordprocessingml/2006/main" xmlns:w14="http://schemas.microsoft.com/office/word/2010/wordml" xmlns:w15="http://schemas.microsoft.com/office/word/2012/wordml" xmlns:w16cex="http://schemas.microsoft.com/office/word/2018/wordml/cex" xmlns:w16cid="http://schemas.microsoft.com/office/word/2016/wordml/cid" xmlns:w16="http://schemas.microsoft.com/office/word/2018/wordml" xmlns:w16sdtdh="http://schemas.microsoft.com/office/word/2020/wordml/sdtdatahash" xmlns:w16se="http://schemas.microsoft.com/office/word/2015/wordml/symex" xmlns:wpg="http://schemas.microsoft.com/office/word/2010/wordprocessingGroup" xmlns:wpi="http://schemas.microsoft.com/office/word/2010/wordprocessingInk" xmlns:wne="http://schemas.microsoft.com/office/word/2006/wordml" xmlns:wps="http://schemas.microsoft.com/office/word/2010/wordprocessingShape" mc:Ignorable="w14 w15 w16se w16cid w16 w16cex w16sdtdh wp14">
-  <w:abstractNum w:abstractNumId="0" w15:restartNumberingAfterBreak="0">
-    <w:nsid w:val="7BCE588B"/>
-    <w:multiLevelType w:val="hybridMultilevel"/>
-    <w:tmpl w:val="516E3C74"/>
-    <w:lvl w:ilvl="0" w:tplc="F9A4CB86">
-      <w:start w:val="1"/>
-      <w:numFmt w:val="decimal"/>
-      <w:lvlText w:val="%1."/>
-      <w:lvlJc w:val="left"/>
-      <w:pPr>
-        <w:ind w:left="360" w:hanging="360"/>
-      </w:pPr>
-      <w:rPr>
-        <w:rFonts w:hint="default"/>
-      </w:rPr>
-    </w:lvl>
-    <w:lvl w:ilvl="1" w:tplc="04090019" w:tentative="1">
-      <w:start w:val="1"/>
-      <w:numFmt w:val="lowerLetter"/>
-      <w:lvlText w:val="%2)"/>
-      <w:lvlJc w:val="left"/>
-      <w:pPr>
-        <w:ind w:left="840" w:hanging="420"/>
-      </w:pPr>
-    </w:lvl>
-    <w:lvl w:ilvl="2" w:tplc="0409001B" w:tentative="1">
-      <w:start w:val="1"/>
-      <w:numFmt w:val="lowerRoman"/>
-      <w:lvlText w:val="%3."/>
-      <w:lvlJc w:val="right"/>
-      <w:pPr>
-        <w:ind w:left="1260" w:hanging="420"/>
-      </w:pPr>
-    </w:lvl>
-    <w:lvl w:ilvl="3" w:tplc="0409000F" w:tentative="1">
-      <w:start w:val="1"/>
-      <w:numFmt w:val="decimal"/>
-      <w:lvlText w:val="%4."/>
-      <w:lvlJc w:val="left"/>
-      <w:pPr>
-        <w:ind w:left="1680" w:hanging="420"/>
-      </w:pPr>
-    </w:lvl>
-    <w:lvl w:ilvl="4" w:tplc="04090019" w:tentative="1">
-      <w:start w:val="1"/>
-      <w:numFmt w:val="lowerLetter"/>
-      <w:lvlText w:val="%5)"/>
-      <w:lvlJc w:val="left"/>
-      <w:pPr>
-        <w:ind w:left="2100" w:hanging="420"/>
-      </w:pPr>
-    </w:lvl>
-    <w:lvl w:ilvl="5" w:tplc="0409001B" w:tentative="1">
-      <w:start w:val="1"/>
-      <w:numFmt w:val="lowerRoman"/>
-      <w:lvlText w:val="%6."/>
-      <w:lvlJc w:val="right"/>
-      <w:pPr>
-        <w:ind w:left="2520" w:hanging="420"/>
-      </w:pPr>
-    </w:lvl>
-    <w:lvl w:ilvl="6" w:tplc="0409000F" w:tentative="1">
-      <w:start w:val="1"/>
-      <w:numFmt w:val="decimal"/>
-      <w:lvlText w:val="%7."/>
-      <w:lvlJc w:val="left"/>
-      <w:pPr>
-        <w:ind w:left="2940" w:hanging="420"/>
-      </w:pPr>
-    </w:lvl>
-    <w:lvl w:ilvl="7" w:tplc="04090019" w:tentative="1">
-      <w:start w:val="1"/>
-      <w:numFmt w:val="lowerLetter"/>
-      <w:lvlText w:val="%8)"/>
-      <w:lvlJc w:val="left"/>
-      <w:pPr>
-        <w:ind w:left="3360" w:hanging="420"/>
-      </w:pPr>
-    </w:lvl>
-    <w:lvl w:ilvl="8" w:tplc="0409001B" w:tentative="1">
-      <w:start w:val="1"/>
-      <w:numFmt w:val="lowerRoman"/>
-      <w:lvlText w:val="%9."/>
-      <w:lvlJc w:val="right"/>
-      <w:pPr>
-        <w:ind w:left="3780" w:hanging="420"/>
-      </w:pPr>
-    </w:lvl>
-  </w:abstractNum>
-  <w:num w:numId="1" w16cid:durableId="1124929342">
-    <w:abstractNumId w:val="0"/>
-  </w:num>
-</w:numbering>
-</file>
-
 <file path=word/styles.xml><?xml version="1.0" encoding="utf-8"?>
 <w:styles xmlns:mc="http://schemas.openxmlformats.org/markup-compatibility/2006" xmlns:r="http://schemas.openxmlformats.org/officeDocument/2006/relationships" xmlns:w="http://schemas.openxmlformats.org/wordprocessingml/2006/main" xmlns:w14="http://schemas.microsoft.com/office/word/2010/wordml" xmlns:w15="http://schemas.microsoft.com/office/word/2012/wordml" xmlns:w16cex="http://schemas.microsoft.com/office/word/2018/wordml/cex" xmlns:w16cid="http://schemas.microsoft.com/office/word/2016/wordml/cid" xmlns:w16="http://schemas.microsoft.com/office/word/2018/wordml" xmlns:w16sdtdh="http://schemas.microsoft.com/office/word/2020/wordml/sdtdatahash" xmlns:w16se="http://schemas.microsoft.com/office/word/2015/wordml/symex" mc:Ignorable="w14 w15 w16se w16cid w16 w16cex w16sdtdh">
   <w:docDefaults>
     <w:rPrDefault>
       <w:rPr>
         <w:rFonts w:ascii="Arial" w:eastAsiaTheme="minorEastAsia" w:hAnsi="Arial" w:cs="Arial"/>
-        <w:sz w:val="24"/>
-        <w:szCs w:val="24"/>
+        <w:sz w:val="21"/>
+        <w:szCs w:val="21"/>
         <w:lang w:val="en-US" w:eastAsia="zh-CN" w:bidi="ar-SA"/>
       </w:rPr>
     </w:rPrDefault>
@@ -1273,7 +1026,6 @@
     </w:pPr>
     <w:rPr>
       <w:rFonts w:eastAsia="Arial"/>
-      <w:sz w:val="21"/>
       <w:lang w:eastAsia="en-US"/>
     </w:rPr>
   </w:style>
@@ -1447,6 +1199,17 @@
       <w:sz w:val="72"/>
       <w:szCs w:val="72"/>
     </w:rPr>
+  </w:style>
+  <w:style w:type="table" w:customStyle="1" w:styleId="TableNormal0">
+    <w:name w:val="Table Normal"/>
+    <w:tblPr>
+      <w:tblCellMar>
+        <w:top w:w="0" w:type="dxa"/>
+        <w:left w:w="0" w:type="dxa"/>
+        <w:bottom w:w="0" w:type="dxa"/>
+        <w:right w:w="0" w:type="dxa"/>
+      </w:tblCellMar>
+    </w:tblPr>
   </w:style>
   <w:style w:type="paragraph" w:styleId="a4">
     <w:name w:val="header"/>
@@ -1597,7 +1360,18 @@
     </w:rPr>
   </w:style>
   <w:style w:type="table" w:customStyle="1" w:styleId="ae">
-    <w:basedOn w:val="TableNormal"/>
+    <w:basedOn w:val="TableNormal0"/>
+    <w:tblPr>
+      <w:tblStyleRowBandSize w:val="1"/>
+      <w:tblStyleColBandSize w:val="1"/>
+      <w:tblCellMar>
+        <w:left w:w="108" w:type="dxa"/>
+        <w:right w:w="108" w:type="dxa"/>
+      </w:tblCellMar>
+    </w:tblPr>
+  </w:style>
+  <w:style w:type="table" w:customStyle="1" w:styleId="af">
+    <w:basedOn w:val="TableNormal0"/>
     <w:tblPr>
       <w:tblStyleRowBandSize w:val="1"/>
       <w:tblStyleColBandSize w:val="1"/>
@@ -1907,7 +1681,7 @@
 
 <file path=customXml/item1.xml><?xml version="1.0" encoding="utf-8"?>
 <go:gDocsCustomXmlDataStorage xmlns:go="http://customooxmlschemas.google.com/" xmlns:r="http://schemas.openxmlformats.org/officeDocument/2006/relationships">
-  <go:docsCustomData xmlns:go="http://customooxmlschemas.google.com/" roundtripDataSignature="AMtx7mgrrpmLabPTJ/bhQM3607ix3mwUsw==">AMUW2mVwtYhgiT4We166j4Y2hVFRQGXsiFkkGl4987c1sbEZ2/yA6oTBfH4AqvUEnF47PdhNvCcPP7epkLh5yzA3Lu11Ps9B0REj32vy10/nfe0T3/cuEw8=</go:docsCustomData>
+  <go:docsCustomData xmlns:go="http://customooxmlschemas.google.com/" roundtripDataSignature="AMtx7mhOx6l5PPMJ5EJjg0IhWZx6pZLgbQ==">AMUW2mWkaEQsL7rFJP2wM2IesFNNLgBgm4UUQvVLZe3PY/bLtB3aJ84llqJjT/xD5T2vzjcsovTJJK9p2H9PeQEfPP8NY49QOkaaICfE/tJwwq933yn5nMQ=</go:docsCustomData>
 </go:gDocsCustomXmlDataStorage>
 </file>
 

</xml_diff>